<commit_message>
added some more notes on documentation
</commit_message>
<xml_diff>
--- a/documentation/Milestone5.Documentation.docx
+++ b/documentation/Milestone5.Documentation.docx
@@ -166,12 +166,7 @@
         <w:t>,</w:t>
       </w:r>
       <w:r>
-        <w:t xml:space="preserve"> much like </w:t>
-      </w:r>
-      <w:bookmarkStart w:id="0" w:name="_GoBack"/>
-      <w:bookmarkEnd w:id="0"/>
-      <w:r>
-        <w:t>the menu sounds</w:t>
+        <w:t xml:space="preserve"> much like the menu sounds</w:t>
       </w:r>
       <w:r>
         <w:t>,</w:t>
@@ -203,6 +198,8 @@
       <w:r>
         <w:t>I balanced the new and old game sounds volume wise so they wouldn’t conflict with each other; most notably changing volume on footsteps as they were too loud in comparison to the background ambience sounds.</w:t>
       </w:r>
+      <w:bookmarkStart w:id="0" w:name="_GoBack"/>
+      <w:bookmarkEnd w:id="0"/>
     </w:p>
     <w:p>
       <w:pPr>
@@ -216,7 +213,17 @@
         <w:t>This time I actually included a playable build, sorry about milestone 4! I thought you just wanted the entire build (which was the entire project zipped).</w:t>
       </w:r>
     </w:p>
-    <w:p/>
+    <w:p>
+      <w:r>
+        <w:t>At its current iteration, it</w:t>
+      </w:r>
+      <w:r>
+        <w:t xml:space="preserve"> i</w:t>
+      </w:r>
+      <w:r>
+        <w:t>s near-completion I feel and I’m looking forward to your feedback!</w:t>
+      </w:r>
+    </w:p>
     <w:sectPr>
       <w:pgSz w:w="12240" w:h="15840"/>
       <w:pgMar w:top="1985" w:right="1701" w:bottom="1701" w:left="1701" w:header="720" w:footer="720" w:gutter="0"/>

</xml_diff>